<commit_message>
Removed a reference to the PTM chapter in the tutorials.
</commit_message>
<xml_diff>
--- a/wiki/tutorial/1 - Identification/1.0 - Introduction/1.0_introduction.docx
+++ b/wiki/tutorial/1 - Identification/1.0 - Introduction/1.0_introduction.docx
@@ -1005,7 +1005,19 @@
         <w:rPr>
           <w:lang w:val="en-GB"/>
         </w:rPr>
-        <w:t xml:space="preserve">these steps, separated into six </w:t>
+        <w:t xml:space="preserve">these steps, separated into </w:t>
+      </w:r>
+      <w:r>
+        <w:rPr>
+          <w:lang w:val="en-GB"/>
+        </w:rPr>
+        <w:t>five</w:t>
+      </w:r>
+      <w:r>
+        <w:rPr>
+          <w:lang w:val="en-GB"/>
+        </w:rPr>
+        <w:t xml:space="preserve"> </w:t>
       </w:r>
       <w:r>
         <w:rPr>
@@ -1017,31 +1029,7 @@
         <w:rPr>
           <w:lang w:val="en-GB"/>
         </w:rPr>
-        <w:t xml:space="preserve">, and finally provide an </w:t>
-      </w:r>
-      <w:r>
-        <w:rPr>
-          <w:lang w:val="en-GB"/>
-        </w:rPr>
-        <w:t>introduction</w:t>
-      </w:r>
-      <w:r>
-        <w:rPr>
-          <w:lang w:val="en-GB"/>
-        </w:rPr>
-        <w:t xml:space="preserve"> </w:t>
-      </w:r>
-      <w:r>
-        <w:rPr>
-          <w:lang w:val="en-GB"/>
-        </w:rPr>
-        <w:t xml:space="preserve">to </w:t>
-      </w:r>
-      <w:r>
-        <w:rPr>
-          <w:lang w:val="en-GB"/>
-        </w:rPr>
-        <w:t>post-translational modifications (PTM) oriented studies:</w:t>
+        <w:t>:</w:t>
       </w:r>
     </w:p>
     <w:p>
@@ -1223,38 +1211,6 @@
     </w:p>
     <w:p>
       <w:pPr>
-        <w:pStyle w:val="ListParagraph"/>
-        <w:jc w:val="both"/>
-        <w:rPr>
-          <w:b/>
-          <w:lang w:val="en-GB"/>
-        </w:rPr>
-      </w:pPr>
-      <w:r>
-        <w:rPr>
-          <w:b/>
-          <w:lang w:val="en-GB"/>
-        </w:rPr>
-        <w:t>1.6</w:t>
-      </w:r>
-      <w:r>
-        <w:rPr>
-          <w:b/>
-          <w:lang w:val="en-GB"/>
-        </w:rPr>
-        <w:tab/>
-      </w:r>
-      <w:r>
-        <w:rPr>
-          <w:b/>
-          <w:lang w:val="en-GB"/>
-        </w:rPr>
-        <w:t>PTM Analysis</w:t>
-      </w:r>
-    </w:p>
-    <w:p>
-      <w:pPr>
-        <w:pStyle w:val="ListParagraph"/>
         <w:jc w:val="both"/>
         <w:rPr>
           <w:b/>
@@ -5134,7 +5090,7 @@
 </file>
 
 <file path=customXml/itemProps1.xml><?xml version="1.0" encoding="utf-8"?>
-<ds:datastoreItem xmlns:ds="http://schemas.openxmlformats.org/officeDocument/2006/customXml" ds:itemID="{AD12A92E-ECF4-4BF1-B98B-AEBE1832019E}">
+<ds:datastoreItem xmlns:ds="http://schemas.openxmlformats.org/officeDocument/2006/customXml" ds:itemID="{538A5BCF-EAE0-4CA7-9EB2-55CC555EF8CD}">
   <ds:schemaRefs>
     <ds:schemaRef ds:uri="http://schemas.openxmlformats.org/officeDocument/2006/bibliography"/>
   </ds:schemaRefs>

</xml_diff>

<commit_message>
updated to the version 0.13.1 of PeptideShaker and added a paragraph on computing power.
</commit_message>
<xml_diff>
--- a/wiki/tutorial/1 - Identification/1.0 - Introduction/1.0_introduction.docx
+++ b/wiki/tutorial/1 - Identification/1.0 - Introduction/1.0_introduction.docx
@@ -1,6 +1,6 @@
 
 <file path=word/document.xml><?xml version="1.0" encoding="utf-8"?>
-<w:document xmlns:ve="http://schemas.openxmlformats.org/markup-compatibility/2006" xmlns:o="urn:schemas-microsoft-com:office:office" xmlns:r="http://schemas.openxmlformats.org/officeDocument/2006/relationships" xmlns:m="http://schemas.openxmlformats.org/officeDocument/2006/math" xmlns:v="urn:schemas-microsoft-com:vml" xmlns:wp="http://schemas.openxmlformats.org/drawingml/2006/wordprocessingDrawing" xmlns:w10="urn:schemas-microsoft-com:office:word" xmlns:w="http://schemas.openxmlformats.org/wordprocessingml/2006/main" xmlns:wne="http://schemas.microsoft.com/office/word/2006/wordml">
+<w:document xmlns:wpc="http://schemas.microsoft.com/office/word/2010/wordprocessingCanvas" xmlns:mc="http://schemas.openxmlformats.org/markup-compatibility/2006" xmlns:o="urn:schemas-microsoft-com:office:office" xmlns:r="http://schemas.openxmlformats.org/officeDocument/2006/relationships" xmlns:m="http://schemas.openxmlformats.org/officeDocument/2006/math" xmlns:v="urn:schemas-microsoft-com:vml" xmlns:wp14="http://schemas.microsoft.com/office/word/2010/wordprocessingDrawing" xmlns:wp="http://schemas.openxmlformats.org/drawingml/2006/wordprocessingDrawing" xmlns:w10="urn:schemas-microsoft-com:office:word" xmlns:w="http://schemas.openxmlformats.org/wordprocessingml/2006/main" xmlns:w14="http://schemas.microsoft.com/office/word/2010/wordml" xmlns:wpg="http://schemas.microsoft.com/office/word/2010/wordprocessingGroup" xmlns:wpi="http://schemas.microsoft.com/office/word/2010/wordprocessingInk" xmlns:wne="http://schemas.microsoft.com/office/word/2006/wordml" xmlns:wps="http://schemas.microsoft.com/office/word/2010/wordprocessingShape" mc:Ignorable="w14 wp14">
   <w:body>
     <w:p>
       <w:pPr>
@@ -9,8 +9,6 @@
           <w:lang w:val="en-GB"/>
         </w:rPr>
       </w:pPr>
-      <w:bookmarkStart w:id="0" w:name="_GoBack"/>
-      <w:bookmarkEnd w:id="0"/>
       <w:r>
         <w:rPr>
           <w:lang w:val="en-GB"/>
@@ -217,7 +215,7 @@
           <w:b/>
           <w:lang w:val="en-GB"/>
         </w:rPr>
-        <w:t>Retrieve</w:t>
+        <w:t>Download</w:t>
       </w:r>
       <w:r>
         <w:rPr>
@@ -330,21 +328,7 @@
           <w:b/>
           <w:lang w:val="en-GB"/>
         </w:rPr>
-        <w:t>S</w:t>
-      </w:r>
-      <w:r>
-        <w:rPr>
-          <w:b/>
-          <w:lang w:val="en-GB"/>
-        </w:rPr>
-        <w:t>earch the peak list</w:t>
-      </w:r>
-      <w:r>
-        <w:rPr>
-          <w:b/>
-          <w:lang w:val="en-GB"/>
-        </w:rPr>
-        <w:t>s</w:t>
+        <w:t>Match spectra with amino-acid sequences and modifications.</w:t>
       </w:r>
       <w:r>
         <w:rPr>
@@ -352,41 +336,6 @@
           <w:lang w:val="en-GB"/>
         </w:rPr>
         <w:t xml:space="preserve"> </w:t>
-      </w:r>
-      <w:r>
-        <w:rPr>
-          <w:b/>
-          <w:lang w:val="en-GB"/>
-        </w:rPr>
-        <w:t xml:space="preserve">against a sequence database </w:t>
-      </w:r>
-      <w:r>
-        <w:rPr>
-          <w:b/>
-          <w:lang w:val="en-GB"/>
-        </w:rPr>
-        <w:t>u</w:t>
-      </w:r>
-      <w:r>
-        <w:rPr>
-          <w:b/>
-          <w:lang w:val="en-GB"/>
-        </w:rPr>
-        <w:t xml:space="preserve">sing </w:t>
-      </w:r>
-      <w:r>
-        <w:rPr>
-          <w:b/>
-          <w:lang w:val="en-GB"/>
-        </w:rPr>
-        <w:t xml:space="preserve">one or more </w:t>
-      </w:r>
-      <w:r>
-        <w:rPr>
-          <w:b/>
-          <w:lang w:val="en-GB"/>
-        </w:rPr>
-        <w:t xml:space="preserve">search engines. </w:t>
       </w:r>
     </w:p>
     <w:p>
@@ -429,14 +378,28 @@
           <w:b/>
           <w:lang w:val="en-GB"/>
         </w:rPr>
-        <w:t>I</w:t>
-      </w:r>
-      <w:r>
-        <w:rPr>
-          <w:b/>
-          <w:lang w:val="en-GB"/>
-        </w:rPr>
-        <w:t xml:space="preserve">dentify the </w:t>
+        <w:t>Infer</w:t>
+      </w:r>
+      <w:r>
+        <w:rPr>
+          <w:b/>
+          <w:lang w:val="en-GB"/>
+        </w:rPr>
+        <w:t xml:space="preserve"> the</w:t>
+      </w:r>
+      <w:r>
+        <w:rPr>
+          <w:b/>
+          <w:lang w:val="en-GB"/>
+        </w:rPr>
+        <w:t xml:space="preserve"> identified</w:t>
+      </w:r>
+      <w:r>
+        <w:rPr>
+          <w:b/>
+          <w:lang w:val="en-GB"/>
+        </w:rPr>
+        <w:t xml:space="preserve"> </w:t>
       </w:r>
       <w:r>
         <w:rPr>
@@ -450,7 +413,7 @@
           <w:b/>
           <w:lang w:val="en-GB"/>
         </w:rPr>
-        <w:t xml:space="preserve"> and infer the proteins</w:t>
+        <w:t xml:space="preserve"> and proteins</w:t>
       </w:r>
       <w:r>
         <w:rPr>
@@ -514,7 +477,7 @@
           <w:b/>
           <w:lang w:val="en-GB"/>
         </w:rPr>
-        <w:t>alidate the detected peptides and protein</w:t>
+        <w:t>alidate the peptides and protein</w:t>
       </w:r>
       <w:r>
         <w:rPr>
@@ -523,6 +486,8 @@
         </w:rPr>
         <w:t>s.</w:t>
       </w:r>
+      <w:bookmarkStart w:id="0" w:name="_GoBack"/>
+      <w:bookmarkEnd w:id="0"/>
     </w:p>
     <w:p>
       <w:pPr>
@@ -659,7 +624,7 @@
                         <w:bCs/>
                         <w:color w:val="4F6228" w:themeColor="accent3" w:themeShade="80"/>
                       </w:rPr>
-                      <w:t>Retriev</w:t>
+                      <w:t>Download</w:t>
                     </w:r>
                     <w:r>
                       <w:rPr>
@@ -668,7 +633,7 @@
                         <w:bCs/>
                         <w:color w:val="4F6228" w:themeColor="accent3" w:themeShade="80"/>
                       </w:rPr>
-                      <w:t>e Database</w:t>
+                      <w:t xml:space="preserve"> Database</w:t>
                     </w:r>
                   </w:p>
                 </w:txbxContent>
@@ -1228,8 +1193,8 @@
       </w:pPr>
     </w:p>
     <w:sectPr>
-      <w:headerReference w:type="default" r:id="rId8"/>
-      <w:footerReference w:type="default" r:id="rId9"/>
+      <w:headerReference w:type="default" r:id="rId9"/>
+      <w:footerReference w:type="default" r:id="rId10"/>
       <w:pgSz w:w="12240" w:h="15840"/>
       <w:pgMar w:top="1440" w:right="1440" w:bottom="1440" w:left="1440" w:header="708" w:footer="708" w:gutter="0"/>
       <w:cols w:space="708"/>
@@ -1240,7 +1205,7 @@
 </file>
 
 <file path=word/endnotes.xml><?xml version="1.0" encoding="utf-8"?>
-<w:endnotes xmlns:ve="http://schemas.openxmlformats.org/markup-compatibility/2006" xmlns:o="urn:schemas-microsoft-com:office:office" xmlns:r="http://schemas.openxmlformats.org/officeDocument/2006/relationships" xmlns:m="http://schemas.openxmlformats.org/officeDocument/2006/math" xmlns:v="urn:schemas-microsoft-com:vml" xmlns:wp="http://schemas.openxmlformats.org/drawingml/2006/wordprocessingDrawing" xmlns:w10="urn:schemas-microsoft-com:office:word" xmlns:w="http://schemas.openxmlformats.org/wordprocessingml/2006/main" xmlns:wne="http://schemas.microsoft.com/office/word/2006/wordml">
+<w:endnotes xmlns:wpc="http://schemas.microsoft.com/office/word/2010/wordprocessingCanvas" xmlns:mc="http://schemas.openxmlformats.org/markup-compatibility/2006" xmlns:o="urn:schemas-microsoft-com:office:office" xmlns:r="http://schemas.openxmlformats.org/officeDocument/2006/relationships" xmlns:m="http://schemas.openxmlformats.org/officeDocument/2006/math" xmlns:v="urn:schemas-microsoft-com:vml" xmlns:wp14="http://schemas.microsoft.com/office/word/2010/wordprocessingDrawing" xmlns:wp="http://schemas.openxmlformats.org/drawingml/2006/wordprocessingDrawing" xmlns:w10="urn:schemas-microsoft-com:office:word" xmlns:w="http://schemas.openxmlformats.org/wordprocessingml/2006/main" xmlns:w14="http://schemas.microsoft.com/office/word/2010/wordml" xmlns:wpg="http://schemas.microsoft.com/office/word/2010/wordprocessingGroup" xmlns:wpi="http://schemas.microsoft.com/office/word/2010/wordprocessingInk" xmlns:wne="http://schemas.microsoft.com/office/word/2006/wordml" xmlns:wps="http://schemas.microsoft.com/office/word/2010/wordprocessingShape" mc:Ignorable="w14 wp14">
   <w:endnote w:type="separator" w:id="-1">
     <w:p>
       <w:pPr>
@@ -1265,7 +1230,7 @@
 </file>
 
 <file path=word/footer1.xml><?xml version="1.0" encoding="utf-8"?>
-<w:ftr xmlns:ve="http://schemas.openxmlformats.org/markup-compatibility/2006" xmlns:o="urn:schemas-microsoft-com:office:office" xmlns:r="http://schemas.openxmlformats.org/officeDocument/2006/relationships" xmlns:m="http://schemas.openxmlformats.org/officeDocument/2006/math" xmlns:v="urn:schemas-microsoft-com:vml" xmlns:wp="http://schemas.openxmlformats.org/drawingml/2006/wordprocessingDrawing" xmlns:w10="urn:schemas-microsoft-com:office:word" xmlns:w="http://schemas.openxmlformats.org/wordprocessingml/2006/main" xmlns:wne="http://schemas.microsoft.com/office/word/2006/wordml">
+<w:ftr xmlns:wpc="http://schemas.microsoft.com/office/word/2010/wordprocessingCanvas" xmlns:mc="http://schemas.openxmlformats.org/markup-compatibility/2006" xmlns:o="urn:schemas-microsoft-com:office:office" xmlns:r="http://schemas.openxmlformats.org/officeDocument/2006/relationships" xmlns:m="http://schemas.openxmlformats.org/officeDocument/2006/math" xmlns:v="urn:schemas-microsoft-com:vml" xmlns:wp14="http://schemas.microsoft.com/office/word/2010/wordprocessingDrawing" xmlns:wp="http://schemas.openxmlformats.org/drawingml/2006/wordprocessingDrawing" xmlns:w10="urn:schemas-microsoft-com:office:word" xmlns:w="http://schemas.openxmlformats.org/wordprocessingml/2006/main" xmlns:w14="http://schemas.microsoft.com/office/word/2010/wordml" xmlns:wpg="http://schemas.microsoft.com/office/word/2010/wordprocessingGroup" xmlns:wpi="http://schemas.microsoft.com/office/word/2010/wordprocessingInk" xmlns:wne="http://schemas.microsoft.com/office/word/2006/wordml" xmlns:wps="http://schemas.microsoft.com/office/word/2010/wordprocessingShape" mc:Ignorable="w14 wp14">
   <w:p>
     <w:pPr>
       <w:pBdr>
@@ -1293,7 +1258,7 @@
         <w:color w:val="4374B7"/>
         <w:sz w:val="16"/>
         <w:szCs w:val="16"/>
-        <w:lang w:val="nb-NO" w:eastAsia="nb-NO"/>
+        <w:lang w:val="en-GB" w:eastAsia="en-GB"/>
       </w:rPr>
       <w:drawing>
         <wp:anchor distT="0" distB="0" distL="114300" distR="114300" simplePos="0" relativeHeight="251659264" behindDoc="0" locked="0" layoutInCell="1" allowOverlap="1">
@@ -1462,7 +1427,7 @@
         <w:b/>
         <w:noProof/>
       </w:rPr>
-      <w:t>2</w:t>
+      <w:t>1</w:t>
     </w:r>
     <w:r>
       <w:rPr>
@@ -1509,7 +1474,7 @@
 </file>
 
 <file path=word/footnotes.xml><?xml version="1.0" encoding="utf-8"?>
-<w:footnotes xmlns:ve="http://schemas.openxmlformats.org/markup-compatibility/2006" xmlns:o="urn:schemas-microsoft-com:office:office" xmlns:r="http://schemas.openxmlformats.org/officeDocument/2006/relationships" xmlns:m="http://schemas.openxmlformats.org/officeDocument/2006/math" xmlns:v="urn:schemas-microsoft-com:vml" xmlns:wp="http://schemas.openxmlformats.org/drawingml/2006/wordprocessingDrawing" xmlns:w10="urn:schemas-microsoft-com:office:word" xmlns:w="http://schemas.openxmlformats.org/wordprocessingml/2006/main" xmlns:wne="http://schemas.microsoft.com/office/word/2006/wordml">
+<w:footnotes xmlns:wpc="http://schemas.microsoft.com/office/word/2010/wordprocessingCanvas" xmlns:mc="http://schemas.openxmlformats.org/markup-compatibility/2006" xmlns:o="urn:schemas-microsoft-com:office:office" xmlns:r="http://schemas.openxmlformats.org/officeDocument/2006/relationships" xmlns:m="http://schemas.openxmlformats.org/officeDocument/2006/math" xmlns:v="urn:schemas-microsoft-com:vml" xmlns:wp14="http://schemas.microsoft.com/office/word/2010/wordprocessingDrawing" xmlns:wp="http://schemas.openxmlformats.org/drawingml/2006/wordprocessingDrawing" xmlns:w10="urn:schemas-microsoft-com:office:word" xmlns:w="http://schemas.openxmlformats.org/wordprocessingml/2006/main" xmlns:w14="http://schemas.microsoft.com/office/word/2010/wordml" xmlns:wpg="http://schemas.microsoft.com/office/word/2010/wordprocessingGroup" xmlns:wpi="http://schemas.microsoft.com/office/word/2010/wordprocessingInk" xmlns:wne="http://schemas.microsoft.com/office/word/2006/wordml" xmlns:wps="http://schemas.microsoft.com/office/word/2010/wordprocessingShape" mc:Ignorable="w14 wp14">
   <w:footnote w:type="separator" w:id="-1">
     <w:p>
       <w:pPr>
@@ -1534,7 +1499,7 @@
 </file>
 
 <file path=word/header1.xml><?xml version="1.0" encoding="utf-8"?>
-<w:hdr xmlns:ve="http://schemas.openxmlformats.org/markup-compatibility/2006" xmlns:o="urn:schemas-microsoft-com:office:office" xmlns:r="http://schemas.openxmlformats.org/officeDocument/2006/relationships" xmlns:m="http://schemas.openxmlformats.org/officeDocument/2006/math" xmlns:v="urn:schemas-microsoft-com:vml" xmlns:wp="http://schemas.openxmlformats.org/drawingml/2006/wordprocessingDrawing" xmlns:w10="urn:schemas-microsoft-com:office:word" xmlns:w="http://schemas.openxmlformats.org/wordprocessingml/2006/main" xmlns:wne="http://schemas.microsoft.com/office/word/2006/wordml">
+<w:hdr xmlns:wpc="http://schemas.microsoft.com/office/word/2010/wordprocessingCanvas" xmlns:mc="http://schemas.openxmlformats.org/markup-compatibility/2006" xmlns:o="urn:schemas-microsoft-com:office:office" xmlns:r="http://schemas.openxmlformats.org/officeDocument/2006/relationships" xmlns:m="http://schemas.openxmlformats.org/officeDocument/2006/math" xmlns:v="urn:schemas-microsoft-com:vml" xmlns:wp14="http://schemas.microsoft.com/office/word/2010/wordprocessingDrawing" xmlns:wp="http://schemas.openxmlformats.org/drawingml/2006/wordprocessingDrawing" xmlns:w10="urn:schemas-microsoft-com:office:word" xmlns:w="http://schemas.openxmlformats.org/wordprocessingml/2006/main" xmlns:w14="http://schemas.microsoft.com/office/word/2010/wordml" xmlns:wpg="http://schemas.microsoft.com/office/word/2010/wordprocessingGroup" xmlns:wpi="http://schemas.microsoft.com/office/word/2010/wordprocessingInk" xmlns:wne="http://schemas.microsoft.com/office/word/2006/wordml" xmlns:wps="http://schemas.microsoft.com/office/word/2010/wordprocessingShape" mc:Ignorable="w14 wp14">
   <w:p>
     <w:pPr>
       <w:pStyle w:val="Header"/>
@@ -1591,7 +1556,7 @@
 </file>
 
 <file path=word/numbering.xml><?xml version="1.0" encoding="utf-8"?>
-<w:numbering xmlns:ve="http://schemas.openxmlformats.org/markup-compatibility/2006" xmlns:o="urn:schemas-microsoft-com:office:office" xmlns:r="http://schemas.openxmlformats.org/officeDocument/2006/relationships" xmlns:m="http://schemas.openxmlformats.org/officeDocument/2006/math" xmlns:v="urn:schemas-microsoft-com:vml" xmlns:wp="http://schemas.openxmlformats.org/drawingml/2006/wordprocessingDrawing" xmlns:w10="urn:schemas-microsoft-com:office:word" xmlns:w="http://schemas.openxmlformats.org/wordprocessingml/2006/main" xmlns:wne="http://schemas.microsoft.com/office/word/2006/wordml">
+<w:numbering xmlns:wpc="http://schemas.microsoft.com/office/word/2010/wordprocessingCanvas" xmlns:mc="http://schemas.openxmlformats.org/markup-compatibility/2006" xmlns:o="urn:schemas-microsoft-com:office:office" xmlns:r="http://schemas.openxmlformats.org/officeDocument/2006/relationships" xmlns:m="http://schemas.openxmlformats.org/officeDocument/2006/math" xmlns:v="urn:schemas-microsoft-com:vml" xmlns:wp14="http://schemas.microsoft.com/office/word/2010/wordprocessingDrawing" xmlns:wp="http://schemas.openxmlformats.org/drawingml/2006/wordprocessingDrawing" xmlns:w10="urn:schemas-microsoft-com:office:word" xmlns:w="http://schemas.openxmlformats.org/wordprocessingml/2006/main" xmlns:w14="http://schemas.microsoft.com/office/word/2010/wordml" xmlns:wpg="http://schemas.microsoft.com/office/word/2010/wordprocessingGroup" xmlns:wpi="http://schemas.microsoft.com/office/word/2010/wordprocessingInk" xmlns:wne="http://schemas.microsoft.com/office/word/2006/wordml" xmlns:wps="http://schemas.microsoft.com/office/word/2010/wordprocessingShape" mc:Ignorable="w14 wp14">
   <w:abstractNum w:abstractNumId="0">
     <w:nsid w:val="00000001"/>
     <w:multiLevelType w:val="multilevel"/>
@@ -3305,7 +3270,7 @@
 </file>
 
 <file path=word/styles.xml><?xml version="1.0" encoding="utf-8"?>
-<w:styles xmlns:r="http://schemas.openxmlformats.org/officeDocument/2006/relationships" xmlns:w="http://schemas.openxmlformats.org/wordprocessingml/2006/main">
+<w:styles xmlns:mc="http://schemas.openxmlformats.org/markup-compatibility/2006" xmlns:r="http://schemas.openxmlformats.org/officeDocument/2006/relationships" xmlns:w="http://schemas.openxmlformats.org/wordprocessingml/2006/main" xmlns:w14="http://schemas.microsoft.com/office/word/2010/wordml" mc:Ignorable="w14">
   <w:docDefaults>
     <w:rPrDefault>
       <w:rPr>
@@ -3502,7 +3467,6 @@
     <w:uiPriority w:val="99"/>
     <w:semiHidden/>
     <w:unhideWhenUsed/>
-    <w:qFormat/>
     <w:tblPr>
       <w:tblInd w:w="0" w:type="dxa"/>
       <w:tblCellMar>
@@ -5090,7 +5054,7 @@
 </file>
 
 <file path=customXml/itemProps1.xml><?xml version="1.0" encoding="utf-8"?>
-<ds:datastoreItem xmlns:ds="http://schemas.openxmlformats.org/officeDocument/2006/customXml" ds:itemID="{538A5BCF-EAE0-4CA7-9EB2-55CC555EF8CD}">
+<ds:datastoreItem xmlns:ds="http://schemas.openxmlformats.org/officeDocument/2006/customXml" ds:itemID="{7E5FC91F-99B6-4CF7-A85A-458324BC2D13}">
   <ds:schemaRefs>
     <ds:schemaRef ds:uri="http://schemas.openxmlformats.org/officeDocument/2006/bibliography"/>
   </ds:schemaRefs>

</xml_diff>